<commit_message>
Modificações solicitadas pelo Orientador
</commit_message>
<xml_diff>
--- a/TCC.docx
+++ b/TCC.docx
@@ -467,8 +467,6 @@
           <w:szCs w:val="20"/>
         </w:rPr>
       </w:pPr>
-      <w:bookmarkStart w:id="0" w:name="_GoBack"/>
-      <w:bookmarkEnd w:id="0"/>
     </w:p>
     <w:p>
       <w:pPr>
@@ -2504,79 +2502,126 @@
           <w:r>
             <w:fldChar w:fldCharType="separate"/>
           </w:r>
-          <w:hyperlink w:anchor="_Toc508554471" w:history="1">
-            <w:r>
-              <w:rPr>
-                <w:rStyle w:val="Hyperlink"/>
-                <w:noProof/>
-              </w:rPr>
-              <w:t>1.</w:t>
-            </w:r>
-            <w:r>
-              <w:rPr>
-                <w:rFonts w:asciiTheme="minorHAnsi" w:eastAsiaTheme="minorEastAsia" w:hAnsiTheme="minorHAnsi"/>
-                <w:noProof/>
-                <w:sz w:val="22"/>
-                <w:lang w:eastAsia="pt-BR"/>
-              </w:rPr>
-              <w:tab/>
-            </w:r>
-            <w:r>
-              <w:rPr>
-                <w:rStyle w:val="Hyperlink"/>
-                <w:noProof/>
-              </w:rPr>
-              <w:t>Introdução</w:t>
-            </w:r>
-            <w:r>
-              <w:rPr>
-                <w:noProof/>
-                <w:webHidden/>
-              </w:rPr>
-              <w:tab/>
-            </w:r>
-            <w:r>
-              <w:rPr>
-                <w:noProof/>
-                <w:webHidden/>
-              </w:rPr>
-              <w:fldChar w:fldCharType="begin"/>
-            </w:r>
-            <w:r>
-              <w:rPr>
-                <w:noProof/>
-                <w:webHidden/>
-              </w:rPr>
-              <w:instrText xml:space="preserve"> PAGEREF _Toc508554471 \h </w:instrText>
-            </w:r>
-            <w:r>
-              <w:rPr>
-                <w:noProof/>
-                <w:webHidden/>
-              </w:rPr>
-            </w:r>
-            <w:r>
-              <w:rPr>
-                <w:noProof/>
-                <w:webHidden/>
-              </w:rPr>
-              <w:fldChar w:fldCharType="separate"/>
-            </w:r>
-            <w:r>
-              <w:rPr>
-                <w:noProof/>
-                <w:webHidden/>
-              </w:rPr>
-              <w:t>10</w:t>
-            </w:r>
-            <w:r>
-              <w:rPr>
-                <w:noProof/>
-                <w:webHidden/>
-              </w:rPr>
-              <w:fldChar w:fldCharType="end"/>
-            </w:r>
-          </w:hyperlink>
+          <w:bookmarkStart w:id="0" w:name="_GoBack"/>
+          <w:bookmarkEnd w:id="0"/>
+          <w:r>
+            <w:rPr>
+              <w:rStyle w:val="Hyperlink"/>
+              <w:noProof/>
+            </w:rPr>
+            <w:fldChar w:fldCharType="begin"/>
+          </w:r>
+          <w:r>
+            <w:rPr>
+              <w:rStyle w:val="Hyperlink"/>
+              <w:noProof/>
+            </w:rPr>
+            <w:instrText xml:space="preserve"> </w:instrText>
+          </w:r>
+          <w:r>
+            <w:rPr>
+              <w:noProof/>
+            </w:rPr>
+            <w:instrText>HYPERLINK \l "_Toc511251100"</w:instrText>
+          </w:r>
+          <w:r>
+            <w:rPr>
+              <w:rStyle w:val="Hyperlink"/>
+              <w:noProof/>
+            </w:rPr>
+            <w:instrText xml:space="preserve"> </w:instrText>
+          </w:r>
+          <w:r>
+            <w:rPr>
+              <w:rStyle w:val="Hyperlink"/>
+              <w:noProof/>
+            </w:rPr>
+          </w:r>
+          <w:r>
+            <w:rPr>
+              <w:rStyle w:val="Hyperlink"/>
+              <w:noProof/>
+            </w:rPr>
+            <w:fldChar w:fldCharType="separate"/>
+          </w:r>
+          <w:r>
+            <w:rPr>
+              <w:rStyle w:val="Hyperlink"/>
+              <w:noProof/>
+            </w:rPr>
+            <w:t>1.</w:t>
+          </w:r>
+          <w:r>
+            <w:rPr>
+              <w:rFonts w:asciiTheme="minorHAnsi" w:eastAsiaTheme="minorEastAsia" w:hAnsiTheme="minorHAnsi"/>
+              <w:noProof/>
+              <w:sz w:val="22"/>
+              <w:lang w:eastAsia="pt-BR"/>
+            </w:rPr>
+            <w:tab/>
+          </w:r>
+          <w:r>
+            <w:rPr>
+              <w:rStyle w:val="Hyperlink"/>
+              <w:noProof/>
+            </w:rPr>
+            <w:t>Introdução</w:t>
+          </w:r>
+          <w:r>
+            <w:rPr>
+              <w:noProof/>
+              <w:webHidden/>
+            </w:rPr>
+            <w:tab/>
+          </w:r>
+          <w:r>
+            <w:rPr>
+              <w:noProof/>
+              <w:webHidden/>
+            </w:rPr>
+            <w:fldChar w:fldCharType="begin"/>
+          </w:r>
+          <w:r>
+            <w:rPr>
+              <w:noProof/>
+              <w:webHidden/>
+            </w:rPr>
+            <w:instrText xml:space="preserve"> PAGEREF _Toc511251100 \h </w:instrText>
+          </w:r>
+          <w:r>
+            <w:rPr>
+              <w:noProof/>
+              <w:webHidden/>
+            </w:rPr>
+          </w:r>
+          <w:r>
+            <w:rPr>
+              <w:noProof/>
+              <w:webHidden/>
+            </w:rPr>
+            <w:fldChar w:fldCharType="separate"/>
+          </w:r>
+          <w:r>
+            <w:rPr>
+              <w:noProof/>
+              <w:webHidden/>
+            </w:rPr>
+            <w:t>10</w:t>
+          </w:r>
+          <w:r>
+            <w:rPr>
+              <w:noProof/>
+              <w:webHidden/>
+            </w:rPr>
+            <w:fldChar w:fldCharType="end"/>
+          </w:r>
+          <w:r>
+            <w:rPr>
+              <w:rStyle w:val="Hyperlink"/>
+              <w:noProof/>
+            </w:rPr>
+            <w:fldChar w:fldCharType="end"/>
+          </w:r>
         </w:p>
         <w:p>
           <w:pPr>
@@ -2592,7 +2637,7 @@
               <w:lang w:eastAsia="pt-BR"/>
             </w:rPr>
           </w:pPr>
-          <w:hyperlink w:anchor="_Toc508554472" w:history="1">
+          <w:hyperlink w:anchor="_Toc511251101" w:history="1">
             <w:r>
               <w:rPr>
                 <w:rStyle w:val="Hyperlink"/>
@@ -2635,7 +2680,7 @@
                 <w:noProof/>
                 <w:webHidden/>
               </w:rPr>
-              <w:instrText xml:space="preserve"> PAGEREF _Toc508554472 \h </w:instrText>
+              <w:instrText xml:space="preserve"> PAGEREF _Toc511251101 \h </w:instrText>
             </w:r>
             <w:r>
               <w:rPr>
@@ -2680,7 +2725,7 @@
               <w:lang w:eastAsia="pt-BR"/>
             </w:rPr>
           </w:pPr>
-          <w:hyperlink w:anchor="_Toc508554473" w:history="1">
+          <w:hyperlink w:anchor="_Toc511251102" w:history="1">
             <w:r>
               <w:rPr>
                 <w:rStyle w:val="Hyperlink"/>
@@ -2723,7 +2768,7 @@
                 <w:noProof/>
                 <w:webHidden/>
               </w:rPr>
-              <w:instrText xml:space="preserve"> PAGEREF _Toc508554473 \h </w:instrText>
+              <w:instrText xml:space="preserve"> PAGEREF _Toc511251102 \h </w:instrText>
             </w:r>
             <w:r>
               <w:rPr>
@@ -2743,7 +2788,7 @@
                 <w:noProof/>
                 <w:webHidden/>
               </w:rPr>
-              <w:t>13</w:t>
+              <w:t>11</w:t>
             </w:r>
             <w:r>
               <w:rPr>
@@ -2768,7 +2813,7 @@
               <w:lang w:eastAsia="pt-BR"/>
             </w:rPr>
           </w:pPr>
-          <w:hyperlink w:anchor="_Toc508554474" w:history="1">
+          <w:hyperlink w:anchor="_Toc511251103" w:history="1">
             <w:r>
               <w:rPr>
                 <w:rStyle w:val="Hyperlink"/>
@@ -2811,7 +2856,7 @@
                 <w:noProof/>
                 <w:webHidden/>
               </w:rPr>
-              <w:instrText xml:space="preserve"> PAGEREF _Toc508554474 \h </w:instrText>
+              <w:instrText xml:space="preserve"> PAGEREF _Toc511251103 \h </w:instrText>
             </w:r>
             <w:r>
               <w:rPr>
@@ -2831,7 +2876,7 @@
                 <w:noProof/>
                 <w:webHidden/>
               </w:rPr>
-              <w:t>13</w:t>
+              <w:t>11</w:t>
             </w:r>
             <w:r>
               <w:rPr>
@@ -2856,7 +2901,7 @@
               <w:lang w:eastAsia="pt-BR"/>
             </w:rPr>
           </w:pPr>
-          <w:hyperlink w:anchor="_Toc508554475" w:history="1">
+          <w:hyperlink w:anchor="_Toc511251104" w:history="1">
             <w:r>
               <w:rPr>
                 <w:rStyle w:val="Hyperlink"/>
@@ -2899,7 +2944,7 @@
                 <w:noProof/>
                 <w:webHidden/>
               </w:rPr>
-              <w:instrText xml:space="preserve"> PAGEREF _Toc508554475 \h </w:instrText>
+              <w:instrText xml:space="preserve"> PAGEREF _Toc511251104 \h </w:instrText>
             </w:r>
             <w:r>
               <w:rPr>
@@ -2919,95 +2964,7 @@
                 <w:noProof/>
                 <w:webHidden/>
               </w:rPr>
-              <w:t>13</w:t>
-            </w:r>
-            <w:r>
-              <w:rPr>
-                <w:noProof/>
-                <w:webHidden/>
-              </w:rPr>
-              <w:fldChar w:fldCharType="end"/>
-            </w:r>
-          </w:hyperlink>
-        </w:p>
-        <w:p>
-          <w:pPr>
-            <w:pStyle w:val="Sumrio2"/>
-            <w:tabs>
-              <w:tab w:val="left" w:pos="1100"/>
-              <w:tab w:val="right" w:leader="dot" w:pos="9062"/>
-            </w:tabs>
-            <w:rPr>
-              <w:rFonts w:asciiTheme="minorHAnsi" w:eastAsiaTheme="minorEastAsia" w:hAnsiTheme="minorHAnsi"/>
-              <w:noProof/>
-              <w:sz w:val="22"/>
-              <w:lang w:eastAsia="pt-BR"/>
-            </w:rPr>
-          </w:pPr>
-          <w:hyperlink w:anchor="_Toc508554476" w:history="1">
-            <w:r>
-              <w:rPr>
-                <w:rStyle w:val="Hyperlink"/>
-                <w:noProof/>
-              </w:rPr>
-              <w:t>1.3.2</w:t>
-            </w:r>
-            <w:r>
-              <w:rPr>
-                <w:rFonts w:asciiTheme="minorHAnsi" w:eastAsiaTheme="minorEastAsia" w:hAnsiTheme="minorHAnsi"/>
-                <w:noProof/>
-                <w:sz w:val="22"/>
-                <w:lang w:eastAsia="pt-BR"/>
-              </w:rPr>
-              <w:tab/>
-            </w:r>
-            <w:r>
-              <w:rPr>
-                <w:rStyle w:val="Hyperlink"/>
-                <w:noProof/>
-              </w:rPr>
-              <w:t>Objetivos específicos</w:t>
-            </w:r>
-            <w:r>
-              <w:rPr>
-                <w:noProof/>
-                <w:webHidden/>
-              </w:rPr>
-              <w:tab/>
-            </w:r>
-            <w:r>
-              <w:rPr>
-                <w:noProof/>
-                <w:webHidden/>
-              </w:rPr>
-              <w:fldChar w:fldCharType="begin"/>
-            </w:r>
-            <w:r>
-              <w:rPr>
-                <w:noProof/>
-                <w:webHidden/>
-              </w:rPr>
-              <w:instrText xml:space="preserve"> PAGEREF _Toc508554476 \h </w:instrText>
-            </w:r>
-            <w:r>
-              <w:rPr>
-                <w:noProof/>
-                <w:webHidden/>
-              </w:rPr>
-            </w:r>
-            <w:r>
-              <w:rPr>
-                <w:noProof/>
-                <w:webHidden/>
-              </w:rPr>
-              <w:fldChar w:fldCharType="separate"/>
-            </w:r>
-            <w:r>
-              <w:rPr>
-                <w:noProof/>
-                <w:webHidden/>
-              </w:rPr>
-              <w:t>13</w:t>
+              <w:t>11</w:t>
             </w:r>
             <w:r>
               <w:rPr>
@@ -3031,13 +2988,13 @@
               <w:lang w:eastAsia="pt-BR"/>
             </w:rPr>
           </w:pPr>
-          <w:hyperlink w:anchor="_Toc508554477" w:history="1">
+          <w:hyperlink w:anchor="_Toc511251105" w:history="1">
             <w:r>
               <w:rPr>
                 <w:rStyle w:val="Hyperlink"/>
                 <w:noProof/>
               </w:rPr>
-              <w:t>1.4    Justificativas</w:t>
+              <w:t>2.    Referências</w:t>
             </w:r>
             <w:r>
               <w:rPr>
@@ -3058,7 +3015,7 @@
                 <w:noProof/>
                 <w:webHidden/>
               </w:rPr>
-              <w:instrText xml:space="preserve"> PAGEREF _Toc508554477 \h </w:instrText>
+              <w:instrText xml:space="preserve"> PAGEREF _Toc511251105 \h </w:instrText>
             </w:r>
             <w:r>
               <w:rPr>
@@ -3078,78 +3035,7 @@
                 <w:noProof/>
                 <w:webHidden/>
               </w:rPr>
-              <w:t>14</w:t>
-            </w:r>
-            <w:r>
-              <w:rPr>
-                <w:noProof/>
-                <w:webHidden/>
-              </w:rPr>
-              <w:fldChar w:fldCharType="end"/>
-            </w:r>
-          </w:hyperlink>
-        </w:p>
-        <w:p>
-          <w:pPr>
-            <w:pStyle w:val="Sumrio1"/>
-            <w:tabs>
-              <w:tab w:val="right" w:leader="dot" w:pos="9062"/>
-            </w:tabs>
-            <w:rPr>
-              <w:rFonts w:asciiTheme="minorHAnsi" w:eastAsiaTheme="minorEastAsia" w:hAnsiTheme="minorHAnsi"/>
-              <w:noProof/>
-              <w:sz w:val="22"/>
-              <w:lang w:eastAsia="pt-BR"/>
-            </w:rPr>
-          </w:pPr>
-          <w:hyperlink w:anchor="_Toc508554478" w:history="1">
-            <w:r>
-              <w:rPr>
-                <w:rStyle w:val="Hyperlink"/>
-                <w:noProof/>
-              </w:rPr>
-              <w:t>4.    Referências</w:t>
-            </w:r>
-            <w:r>
-              <w:rPr>
-                <w:noProof/>
-                <w:webHidden/>
-              </w:rPr>
-              <w:tab/>
-            </w:r>
-            <w:r>
-              <w:rPr>
-                <w:noProof/>
-                <w:webHidden/>
-              </w:rPr>
-              <w:fldChar w:fldCharType="begin"/>
-            </w:r>
-            <w:r>
-              <w:rPr>
-                <w:noProof/>
-                <w:webHidden/>
-              </w:rPr>
-              <w:instrText xml:space="preserve"> PAGEREF _Toc508554478 \h </w:instrText>
-            </w:r>
-            <w:r>
-              <w:rPr>
-                <w:noProof/>
-                <w:webHidden/>
-              </w:rPr>
-            </w:r>
-            <w:r>
-              <w:rPr>
-                <w:noProof/>
-                <w:webHidden/>
-              </w:rPr>
-              <w:fldChar w:fldCharType="separate"/>
-            </w:r>
-            <w:r>
-              <w:rPr>
-                <w:noProof/>
-                <w:webHidden/>
-              </w:rPr>
-              <w:t>14</w:t>
+              <w:t>12</w:t>
             </w:r>
             <w:r>
               <w:rPr>
@@ -3195,8 +3081,9 @@
         </w:numPr>
         <w:ind w:left="567" w:hanging="567"/>
       </w:pPr>
-      <w:bookmarkStart w:id="1" w:name="_Toc508554471"/>
-      <w:r>
+      <w:bookmarkStart w:id="1" w:name="_Toc511251100"/>
+      <w:r>
+        <w:lastRenderedPageBreak/>
         <w:t>Introdução</w:t>
       </w:r>
       <w:bookmarkEnd w:id="1"/>
@@ -3206,25 +3093,66 @@
         <w:ind w:firstLine="709"/>
       </w:pPr>
       <w:r>
-        <w:t>Não é novidade que boa par</w:t>
-      </w:r>
-      <w:r>
-        <w:t>te da população passa um longo</w:t>
-      </w:r>
-      <w:r>
-        <w:t xml:space="preserve"> período da vida </w:t>
-      </w:r>
-      <w:r>
-        <w:t>trabalh</w:t>
-      </w:r>
-      <w:r>
-        <w:t>ando ou se capacitando. No decorrer</w:t>
-      </w:r>
-      <w:r>
-        <w:t xml:space="preserve"> do tempo, isso pode acarretar em uma rotina estressante.</w:t>
-      </w:r>
-      <w:r>
-        <w:t xml:space="preserve"> Infelizmente, nem sempre o trabalho reflete aquilo que o trabalhador mais gosta de fazer, ou faz de melhor.</w:t>
+        <w:t xml:space="preserve">Algumas formas de aprendizado e o esforço </w:t>
+      </w:r>
+      <w:r>
+        <w:t xml:space="preserve">aplicado </w:t>
+      </w:r>
+      <w:r>
+        <w:t xml:space="preserve">em um </w:t>
+      </w:r>
+      <w:r>
+        <w:t xml:space="preserve">determinado </w:t>
+      </w:r>
+      <w:r>
+        <w:t xml:space="preserve">trabalho </w:t>
+      </w:r>
+      <w:r>
+        <w:t>influencia diretamente as</w:t>
+      </w:r>
+      <w:r>
+        <w:t xml:space="preserve"> </w:t>
+      </w:r>
+      <w:r>
+        <w:t>tendências e comportamentos</w:t>
+      </w:r>
+      <w:r>
+        <w:t xml:space="preserve"> </w:t>
+      </w:r>
+      <w:r>
+        <w:t xml:space="preserve">sociais. </w:t>
+      </w:r>
+      <w:r>
+        <w:t>Quem nasceu imerso às transformações tecnológica</w:t>
+      </w:r>
+      <w:r>
+        <w:t xml:space="preserve">s é considerado nativo digital. </w:t>
+      </w:r>
+      <w:proofErr w:type="spellStart"/>
+      <w:r>
+        <w:t>Eichinger</w:t>
+      </w:r>
+      <w:proofErr w:type="spellEnd"/>
+      <w:r>
+        <w:t xml:space="preserve"> e Lombardo (2006), afirma que as instituições de ensino tradicionais trazem baixo impacto</w:t>
+      </w:r>
+      <w:r>
+        <w:t xml:space="preserve"> para o mercado atual. </w:t>
+      </w:r>
+      <w:r>
+        <w:t xml:space="preserve">Esse motivo </w:t>
+      </w:r>
+      <w:r>
+        <w:t xml:space="preserve">e a rápida mudança cultural </w:t>
+      </w:r>
+      <w:r>
+        <w:t xml:space="preserve">traz desafios diários aos educadores, que precisam adaptar o ensino </w:t>
+      </w:r>
+      <w:r>
+        <w:t xml:space="preserve">tradicional </w:t>
+      </w:r>
+      <w:r>
+        <w:t>a métodos diferenciados.</w:t>
       </w:r>
     </w:p>
     <w:p>
@@ -3232,57 +3160,219 @@
         <w:ind w:firstLine="709"/>
       </w:pPr>
       <w:r>
-        <w:t>A forma como</w:t>
-      </w:r>
-      <w:r>
-        <w:t xml:space="preserve"> trabalhamos e aprendemos influencia diretamente as</w:t>
+        <w:t xml:space="preserve">Apesar do grande crescimento e o fácil acesso à tecnologia, ainda é possível encontrar diversas deficiências no manuseio </w:t>
+      </w:r>
+      <w:r>
+        <w:t>de</w:t>
+      </w:r>
+      <w:r>
+        <w:t xml:space="preserve"> ferramenta</w:t>
+      </w:r>
+      <w:r>
+        <w:t>s</w:t>
       </w:r>
       <w:r>
         <w:t xml:space="preserve"> </w:t>
       </w:r>
       <w:r>
-        <w:t>tendências e comportamentos</w:t>
+        <w:t>digitais</w:t>
       </w:r>
       <w:r>
         <w:t xml:space="preserve"> </w:t>
       </w:r>
       <w:r>
-        <w:t>sociais. Assim, é grande a dificuldade em</w:t>
-      </w:r>
-      <w:r>
-        <w:t xml:space="preserve"> engajar </w:t>
-      </w:r>
-      <w:r>
-        <w:t>as</w:t>
-      </w:r>
-      <w:r>
-        <w:t xml:space="preserve"> nova</w:t>
-      </w:r>
-      <w:r>
-        <w:t>s gerações em</w:t>
-      </w:r>
-      <w:r>
-        <w:t xml:space="preserve"> sala</w:t>
-      </w:r>
-      <w:r>
-        <w:t xml:space="preserve">s de aula ou dentro de </w:t>
-      </w:r>
-      <w:r>
-        <w:t>empresa</w:t>
-      </w:r>
-      <w:r>
-        <w:t>s</w:t>
+        <w:t>para</w:t>
+      </w:r>
+      <w:r>
+        <w:t xml:space="preserve"> integrá</w:t>
+      </w:r>
+      <w:r>
+        <w:t>-la</w:t>
+      </w:r>
+      <w:r>
+        <w:t xml:space="preserve"> na educação e na sociedade</w:t>
+      </w:r>
+      <w:r>
+        <w:t xml:space="preserve"> atual</w:t>
       </w:r>
       <w:r>
         <w:t>.</w:t>
       </w:r>
+      <w:r>
+        <w:t xml:space="preserve"> </w:t>
+      </w:r>
+      <w:r>
+        <w:t>“</w:t>
+      </w:r>
+      <w:r>
+        <w:t>O que funcionava antes não necessariamente funciona hoje quando o assunto é aprendizagem</w:t>
+      </w:r>
+      <w:r>
+        <w:t>”</w:t>
+      </w:r>
+      <w:r>
+        <w:t xml:space="preserve"> (ALVES, 2015).</w:t>
+      </w:r>
+      <w:r>
+        <w:t xml:space="preserve"> </w:t>
+      </w:r>
+      <w:r>
+        <w:t>Alves (2015)</w:t>
+      </w:r>
+      <w:r>
+        <w:t xml:space="preserve"> ainda </w:t>
+      </w:r>
+      <w:r>
+        <w:t>manifesta a existência de</w:t>
+      </w:r>
+      <w:r>
+        <w:t xml:space="preserve"> </w:t>
+      </w:r>
+      <w:r>
+        <w:t xml:space="preserve">um conceito de aplicação </w:t>
+      </w:r>
+      <w:r>
+        <w:t xml:space="preserve">conhecido como </w:t>
+      </w:r>
+      <w:r>
+        <w:t xml:space="preserve">Gamificação (do inglês – </w:t>
+      </w:r>
+      <w:proofErr w:type="spellStart"/>
+      <w:r>
+        <w:rPr>
+          <w:i/>
+        </w:rPr>
+        <w:t>Gamification</w:t>
+      </w:r>
+      <w:proofErr w:type="spellEnd"/>
+      <w:r>
+        <w:rPr>
+          <w:i/>
+        </w:rPr>
+        <w:t>)</w:t>
+      </w:r>
+      <w:r>
+        <w:t xml:space="preserve">, que tem como principal objetivo motivar e engajar </w:t>
+      </w:r>
+      <w:r>
+        <w:t>pessoas utilizando as práticas dos jogos</w:t>
+      </w:r>
+      <w:r>
+        <w:t xml:space="preserve"> para potencializar resultados</w:t>
+      </w:r>
+      <w:r>
+        <w:t>.</w:t>
+      </w:r>
     </w:p>
     <w:p>
       <w:pPr>
         <w:ind w:firstLine="709"/>
       </w:pPr>
       <w:r>
-        <w:t>Quem nasceu imerso às transformações tecnológicas é considerado nativo digital. Jovens com muita energia e criatividade que, infelizmente, não são devidamente aproveitadas devido ao arcaico modelo educacional. Esse motivo traz desafios diários aos educadores, que precisam adaptar o ensino a métodos diferenciados contando com poucos recursos.</w:t>
+        <w:t xml:space="preserve">Segundo </w:t>
+      </w:r>
+      <w:proofErr w:type="spellStart"/>
+      <w:r>
+        <w:t>Csikszentmihalyi</w:t>
+      </w:r>
+      <w:proofErr w:type="spellEnd"/>
+      <w:r>
+        <w:t xml:space="preserve"> (2014)</w:t>
+      </w:r>
+      <w:r>
+        <w:t xml:space="preserve">, psicólogo húngaro, </w:t>
+      </w:r>
+      <w:r>
+        <w:t xml:space="preserve">afirma que há um </w:t>
+      </w:r>
+      <w:r>
+        <w:t xml:space="preserve">estado mental em cada </w:t>
+      </w:r>
+      <w:r>
+        <w:t xml:space="preserve">indivíduo </w:t>
+      </w:r>
+      <w:r>
+        <w:t xml:space="preserve">altamente focado, </w:t>
+      </w:r>
+      <w:r>
+        <w:t xml:space="preserve">no qual ele </w:t>
+      </w:r>
+      <w:r>
+        <w:t xml:space="preserve">fica totalmente imerso em suas atividades que fazem algum </w:t>
+      </w:r>
+      <w:r>
+        <w:t xml:space="preserve">tipo de </w:t>
+      </w:r>
+      <w:r>
+        <w:t>sentido.</w:t>
+      </w:r>
+      <w:r>
+        <w:t xml:space="preserve"> Teoria conhecida como </w:t>
+      </w:r>
+      <w:proofErr w:type="spellStart"/>
+      <w:r>
+        <w:rPr>
+          <w:i/>
+        </w:rPr>
+        <w:t>Flow</w:t>
+      </w:r>
+      <w:proofErr w:type="spellEnd"/>
+      <w:r>
+        <w:t xml:space="preserve"> (</w:t>
+      </w:r>
+      <w:r>
+        <w:t>fluxo</w:t>
+      </w:r>
+      <w:r>
+        <w:t>, em uma tradução livre</w:t>
+      </w:r>
+      <w:r>
+        <w:t>).</w:t>
+      </w:r>
+      <w:r>
+        <w:t xml:space="preserve"> </w:t>
+      </w:r>
+      <w:r>
+        <w:t>Esse foco pode ser encontrado nos 4 elementos em comuns que pode ser encontrado nos jogos</w:t>
+      </w:r>
+      <w:r>
+        <w:t xml:space="preserve">: </w:t>
+      </w:r>
+      <w:r>
+        <w:t>“</w:t>
+      </w:r>
+      <w:r>
+        <w:t>objetivos, r</w:t>
+      </w:r>
+      <w:r>
+        <w:t xml:space="preserve">egras, </w:t>
+      </w:r>
+      <w:r>
+        <w:rPr>
+          <w:i/>
+        </w:rPr>
+        <w:t>f</w:t>
+      </w:r>
+      <w:r>
+        <w:rPr>
+          <w:i/>
+        </w:rPr>
+        <w:t>eedback</w:t>
+      </w:r>
+      <w:r>
+        <w:t xml:space="preserve"> c</w:t>
+      </w:r>
+      <w:r>
+        <w:t>onstante e part</w:t>
+      </w:r>
+      <w:r>
+        <w:t>icipação voluntária</w:t>
+      </w:r>
+      <w:r>
+        <w:t>” (MELO, 2017)</w:t>
+      </w:r>
+      <w:r>
+        <w:t>.</w:t>
       </w:r>
     </w:p>
     <w:p>
@@ -3290,408 +3380,94 @@
         <w:ind w:firstLine="709"/>
       </w:pPr>
       <w:r>
-        <w:t xml:space="preserve">Apesar do grande crescimento e o fácil acesso à tecnologia, ainda é possível encontrar diversas deficiências no manuseio </w:t>
-      </w:r>
-      <w:r>
-        <w:t>de</w:t>
-      </w:r>
-      <w:r>
-        <w:t xml:space="preserve"> ferramenta</w:t>
-      </w:r>
-      <w:r>
-        <w:t>s</w:t>
+        <w:t>Realizar</w:t>
+      </w:r>
+      <w:r>
+        <w:t xml:space="preserve"> conquistas seg</w:t>
+      </w:r>
+      <w:r>
+        <w:t xml:space="preserve">uindo objetivos e regras será a </w:t>
+      </w:r>
+      <w:r>
+        <w:t xml:space="preserve">base </w:t>
+      </w:r>
+      <w:r>
+        <w:t>conceitual</w:t>
+      </w:r>
+      <w:r>
+        <w:t xml:space="preserve"> deste projeto, que tem por objetivo</w:t>
+      </w:r>
+      <w:r>
+        <w:t xml:space="preserve"> a </w:t>
+      </w:r>
+      <w:r>
+        <w:t xml:space="preserve">construção de uma plataforma web de </w:t>
+      </w:r>
+      <w:r>
+        <w:t>e</w:t>
+      </w:r>
+      <w:r>
+        <w:t>nsino a distância.</w:t>
       </w:r>
       <w:r>
         <w:t xml:space="preserve"> </w:t>
       </w:r>
       <w:r>
-        <w:t>digitais</w:t>
-      </w:r>
-      <w:r>
-        <w:t xml:space="preserve"> </w:t>
-      </w:r>
-      <w:r>
-        <w:t>para</w:t>
-      </w:r>
-      <w:r>
-        <w:t xml:space="preserve"> integrá</w:t>
-      </w:r>
-      <w:r>
-        <w:t>-la</w:t>
-      </w:r>
-      <w:r>
-        <w:t xml:space="preserve"> na educação e na sociedade</w:t>
-      </w:r>
-      <w:r>
-        <w:t xml:space="preserve"> atual</w:t>
-      </w:r>
-      <w:r>
-        <w:t>.</w:t>
-      </w:r>
-      <w:r>
-        <w:t xml:space="preserve"> O que funcionava antes não necessariamente funciona hoje quando o assunto é aprendizagem (ALVES, 2015).</w:t>
-      </w:r>
-      <w:r>
-        <w:t xml:space="preserve"> </w:t>
-      </w:r>
-    </w:p>
-    <w:p>
-      <w:pPr>
-        <w:ind w:firstLine="709"/>
-      </w:pPr>
-      <w:r>
-        <w:t>Alves (2015)</w:t>
-      </w:r>
-      <w:r>
-        <w:t xml:space="preserve">, </w:t>
-      </w:r>
-      <w:r>
-        <w:t>manifesta a existência de</w:t>
-      </w:r>
-      <w:r>
-        <w:t xml:space="preserve"> </w:t>
-      </w:r>
-      <w:r>
-        <w:t xml:space="preserve">um conceito de aplicação </w:t>
-      </w:r>
-      <w:r>
-        <w:t xml:space="preserve">conhecido como </w:t>
-      </w:r>
-      <w:r>
-        <w:t xml:space="preserve">Gamificação (do inglês – </w:t>
-      </w:r>
-      <w:proofErr w:type="spellStart"/>
+        <w:t xml:space="preserve">O sistema a ser desenvolvido passará a receber os 4 principais elementos de um jogo: objetivo, regra, </w:t>
+      </w:r>
       <w:r>
         <w:rPr>
           <w:i/>
         </w:rPr>
-        <w:t>Gamification</w:t>
-      </w:r>
-      <w:proofErr w:type="spellEnd"/>
+        <w:t>feedback</w:t>
+      </w:r>
+      <w:r>
+        <w:t xml:space="preserve"> e voluntariado. Espera-se que metodologias sejam estabelecidas com o desenvolvimento deste projeto, o que poderá incluir técnicas e ferr</w:t>
+      </w:r>
+      <w:r>
+        <w:t xml:space="preserve">amentas utilizando linguagens, </w:t>
+      </w:r>
       <w:r>
         <w:rPr>
           <w:i/>
         </w:rPr>
-        <w:t>)</w:t>
-      </w:r>
-      <w:r>
-        <w:t xml:space="preserve">, que tem como principal objetivo motivar e engajar </w:t>
-      </w:r>
-      <w:r>
-        <w:t>pessoas utilizando as práticas dos jogos</w:t>
-      </w:r>
-      <w:r>
-        <w:t xml:space="preserve"> para potencializar resultados</w:t>
-      </w:r>
-      <w:r>
-        <w:t>.</w:t>
-      </w:r>
-    </w:p>
-    <w:p>
-      <w:pPr>
-        <w:ind w:firstLine="709"/>
-      </w:pPr>
-      <w:proofErr w:type="spellStart"/>
-      <w:r>
-        <w:t>Mihaly</w:t>
-      </w:r>
-      <w:proofErr w:type="spellEnd"/>
-      <w:r>
-        <w:t xml:space="preserve"> </w:t>
-      </w:r>
-      <w:proofErr w:type="spellStart"/>
-      <w:r>
-        <w:t>Csikszentmihalyi</w:t>
-      </w:r>
-      <w:proofErr w:type="spellEnd"/>
-      <w:r>
-        <w:t xml:space="preserve"> (2014)</w:t>
-      </w:r>
-      <w:r>
-        <w:t xml:space="preserve">, psicólogo húngaro, </w:t>
-      </w:r>
-      <w:r>
-        <w:t xml:space="preserve">afirma que há um </w:t>
-      </w:r>
-      <w:r>
-        <w:t xml:space="preserve">estado mental em cada </w:t>
-      </w:r>
-      <w:r>
-        <w:t xml:space="preserve">indivíduo </w:t>
-      </w:r>
-      <w:r>
-        <w:t xml:space="preserve">altamente focado, </w:t>
-      </w:r>
-      <w:r>
-        <w:t xml:space="preserve">no qual ele </w:t>
-      </w:r>
-      <w:r>
-        <w:t xml:space="preserve">fica totalmente imerso em suas atividades que fazem algum </w:t>
-      </w:r>
-      <w:r>
-        <w:t xml:space="preserve">tipo de </w:t>
-      </w:r>
-      <w:r>
-        <w:t>sentido.</w:t>
-      </w:r>
-      <w:r>
-        <w:t xml:space="preserve"> Teoria conhecida como </w:t>
-      </w:r>
-      <w:proofErr w:type="spellStart"/>
+        <w:t>f</w:t>
+      </w:r>
       <w:r>
         <w:rPr>
           <w:i/>
         </w:rPr>
-        <w:t>Flow</w:t>
-      </w:r>
-      <w:proofErr w:type="spellEnd"/>
-      <w:r>
-        <w:t xml:space="preserve"> (</w:t>
-      </w:r>
-      <w:r>
-        <w:t>fluxo</w:t>
-      </w:r>
-      <w:r>
-        <w:t>, em uma tradução livre</w:t>
-      </w:r>
-      <w:r>
-        <w:t>).</w:t>
-      </w:r>
-    </w:p>
-    <w:p>
-      <w:pPr>
-        <w:ind w:firstLine="709"/>
-      </w:pPr>
-      <w:r>
-        <w:t>A</w:t>
-      </w:r>
-      <w:r>
-        <w:t xml:space="preserve"> Gamificação foi muito usada em diversos mo</w:t>
-      </w:r>
-      <w:r>
-        <w:t xml:space="preserve">delos de negócios de empresas de </w:t>
-      </w:r>
-      <w:r>
-        <w:t xml:space="preserve">diversos </w:t>
-      </w:r>
-      <w:r>
-        <w:t>setores, muito</w:t>
-      </w:r>
-      <w:r>
-        <w:t xml:space="preserve"> antes de discutir a Gamificação como um conceito cultural.</w:t>
-      </w:r>
-    </w:p>
-    <w:p>
-      <w:pPr>
-        <w:ind w:firstLine="709"/>
-      </w:pPr>
-      <w:r>
-        <w:t xml:space="preserve">Um exemplo </w:t>
-      </w:r>
-      <w:r>
-        <w:t xml:space="preserve">é </w:t>
-      </w:r>
-      <w:r>
-        <w:t>o</w:t>
-      </w:r>
-      <w:r>
-        <w:t xml:space="preserve"> setor aéreo, que fornece ao consumidor uma quantidade de milhas a cada compra de passagens. Após o cliente juntar um determinado número </w:t>
-      </w:r>
+        <w:t>rameworks</w:t>
+      </w:r>
+      <w:r>
+        <w:t xml:space="preserve"> inovadores</w:t>
+      </w:r>
+      <w:r>
+        <w:t xml:space="preserve"> e organização dos dados, </w:t>
+      </w:r>
+      <w:r>
+        <w:t xml:space="preserve">de modo a interagir de forma criativa </w:t>
+      </w:r>
+      <w:r>
+        <w:t xml:space="preserve">com os </w:t>
+      </w:r>
+      <w:r>
+        <w:t>envolvidos</w:t>
+      </w:r>
+      <w:r>
+        <w:t>, m</w:t>
+      </w:r>
+      <w:r>
+        <w:t>elhorando assim, o sistema de ensino aplicado.</w:t>
+      </w:r>
+    </w:p>
+    <w:p>
+      <w:pPr>
+        <w:pStyle w:val="Ttulo1"/>
+      </w:pPr>
+      <w:bookmarkStart w:id="2" w:name="_Toc511251101"/>
       <w:r>
         <w:lastRenderedPageBreak/>
-        <w:t>de milhas, ele poderia trocá-las por recompensas diversas, incluindo uma nova passagem aérea.</w:t>
-      </w:r>
-    </w:p>
-    <w:p>
-      <w:pPr>
-        <w:ind w:firstLine="709"/>
-      </w:pPr>
-      <w:r>
-        <w:t>O mercado</w:t>
-      </w:r>
-      <w:r>
-        <w:t xml:space="preserve"> de id</w:t>
-      </w:r>
-      <w:r>
-        <w:t>eias e estratégias relacionadas à Gamificação está aquecido</w:t>
-      </w:r>
-      <w:r>
-        <w:t xml:space="preserve">. </w:t>
-      </w:r>
-      <w:r>
-        <w:t>O poder que os jogos exercem sobre os consumidores não pode mais ser ignorado por nenhuma organização.</w:t>
-      </w:r>
-    </w:p>
-    <w:p>
-      <w:pPr>
-        <w:ind w:firstLine="709"/>
-      </w:pPr>
-      <w:r>
-        <w:t>O ato de jogar costuma acompanhar o ser humano desde os primeiros anos de vida, seja por meio de jogos digitais, de tabuleir</w:t>
-      </w:r>
-      <w:r>
-        <w:t>o ou esportes tradicionais.</w:t>
-      </w:r>
-    </w:p>
-    <w:p>
-      <w:pPr>
-        <w:ind w:firstLine="709"/>
-      </w:pPr>
-      <w:r>
-        <w:t xml:space="preserve">Melo (2017) destaca a existência de </w:t>
-      </w:r>
-      <w:r>
-        <w:t>pelo menos 4 elementos e</w:t>
-      </w:r>
-      <w:r>
-        <w:t>m comum nesses tipos de jogos: objetivos, r</w:t>
-      </w:r>
-      <w:r>
-        <w:t xml:space="preserve">egras, </w:t>
-      </w:r>
-      <w:r>
-        <w:rPr>
-          <w:i/>
-        </w:rPr>
-        <w:t>f</w:t>
-      </w:r>
-      <w:r>
-        <w:rPr>
-          <w:i/>
-        </w:rPr>
-        <w:t>eedback</w:t>
-      </w:r>
-      <w:r>
-        <w:t xml:space="preserve"> Constante e part</w:t>
-      </w:r>
-      <w:r>
-        <w:t>icipação voluntária</w:t>
-      </w:r>
-      <w:r>
-        <w:t>. Então, para que o jogador receba algum tipo de recompensa</w:t>
-      </w:r>
-      <w:r>
-        <w:t>, é necessário parti</w:t>
-      </w:r>
-      <w:r>
-        <w:t xml:space="preserve">cipar voluntariamente do jogo, </w:t>
-      </w:r>
-      <w:r>
-        <w:t>cumprir objetivos</w:t>
-      </w:r>
-      <w:r>
-        <w:t xml:space="preserve"> e sempre</w:t>
-      </w:r>
-      <w:r>
-        <w:t xml:space="preserve"> </w:t>
-      </w:r>
-      <w:r>
-        <w:t xml:space="preserve">seguir </w:t>
-      </w:r>
-      <w:r>
-        <w:t>as regras.</w:t>
-      </w:r>
-    </w:p>
-    <w:p>
-      <w:pPr>
-        <w:ind w:firstLine="709"/>
-      </w:pPr>
-      <w:r>
-        <w:t>A</w:t>
-      </w:r>
-      <w:r>
-        <w:t xml:space="preserve"> Gamificação </w:t>
-      </w:r>
-      <w:r>
-        <w:t>aplicada à</w:t>
-      </w:r>
-      <w:r>
-        <w:t xml:space="preserve"> educação</w:t>
-      </w:r>
-      <w:r>
-        <w:t xml:space="preserve"> é atrativa tanto pelos moldes de jogo quanto pela aprendizagem assíncrona. Realizar</w:t>
-      </w:r>
-      <w:r>
-        <w:t xml:space="preserve"> conquistas seg</w:t>
-      </w:r>
-      <w:r>
-        <w:t xml:space="preserve">uindo objetivos e regras será a </w:t>
-      </w:r>
-      <w:r>
-        <w:t xml:space="preserve">base </w:t>
-      </w:r>
-      <w:r>
-        <w:t>conceitual</w:t>
-      </w:r>
-      <w:r>
-        <w:t xml:space="preserve"> deste projeto, que tem por objetivo</w:t>
-      </w:r>
-      <w:r>
-        <w:t xml:space="preserve"> a </w:t>
-      </w:r>
-      <w:r>
-        <w:t xml:space="preserve">construção de uma plataforma web de </w:t>
-      </w:r>
-      <w:r>
-        <w:t>e</w:t>
-      </w:r>
-      <w:r>
-        <w:t>nsino a distância.</w:t>
-      </w:r>
-    </w:p>
-    <w:p>
-      <w:pPr>
-        <w:ind w:firstLine="709"/>
-      </w:pPr>
-      <w:r>
-        <w:t xml:space="preserve">O sistema a ser desenvolvido passará a receber os 4 principais elementos de um jogo: objetivo, regra, </w:t>
-      </w:r>
-      <w:r>
-        <w:rPr>
-          <w:i/>
-        </w:rPr>
-        <w:t>feedback</w:t>
-      </w:r>
-      <w:r>
-        <w:t xml:space="preserve"> e voluntariado. Espera-se que metodologias sejam estabelecidas com o desenvolvimento deste projeto, o que poderá incluir técnicas e ferramentas utilizando linguagens e </w:t>
-      </w:r>
-      <w:r>
-        <w:rPr>
-          <w:i/>
-        </w:rPr>
-        <w:t>f</w:t>
-      </w:r>
-      <w:r>
-        <w:rPr>
-          <w:i/>
-        </w:rPr>
-        <w:t>rameworks</w:t>
-      </w:r>
-      <w:r>
-        <w:t xml:space="preserve"> inovadores da programação</w:t>
-      </w:r>
-      <w:r>
-        <w:t xml:space="preserve">, de modo a interagir de forma criativa </w:t>
-      </w:r>
-      <w:r>
-        <w:t xml:space="preserve">com os </w:t>
-      </w:r>
-      <w:r>
-        <w:t>envolvidos</w:t>
-      </w:r>
-      <w:r>
-        <w:t>, m</w:t>
-      </w:r>
-      <w:r>
-        <w:t>elhorando assim, o sistema de ensino aplicado.</w:t>
-      </w:r>
-    </w:p>
-    <w:p>
-      <w:pPr>
-        <w:pStyle w:val="Ttulo1"/>
-      </w:pPr>
-      <w:bookmarkStart w:id="2" w:name="_Toc508554472"/>
-      <w:r>
         <w:t>1.1</w:t>
       </w:r>
       <w:r>
@@ -3701,162 +3477,6 @@
         <w:t>Problema</w:t>
       </w:r>
       <w:bookmarkEnd w:id="2"/>
-    </w:p>
-    <w:p>
-      <w:pPr>
-        <w:ind w:firstLine="709"/>
-      </w:pPr>
-      <w:r>
-        <w:t xml:space="preserve">Em 1977, </w:t>
-      </w:r>
-      <w:r>
-        <w:rPr>
-          <w:i/>
-        </w:rPr>
-        <w:t xml:space="preserve">Digital </w:t>
-      </w:r>
-      <w:proofErr w:type="spellStart"/>
-      <w:r>
-        <w:rPr>
-          <w:i/>
-        </w:rPr>
-        <w:t>Equipament</w:t>
-      </w:r>
-      <w:proofErr w:type="spellEnd"/>
-      <w:r>
-        <w:rPr>
-          <w:i/>
-        </w:rPr>
-        <w:t xml:space="preserve"> Corporation</w:t>
-      </w:r>
-      <w:r>
-        <w:t xml:space="preserve"> era a segunda maior distribuidora de computadores do mundo, perdendo apenas para a IBM. A presidência da corporação era representada Ken Olsen</w:t>
-      </w:r>
-      <w:r>
-        <w:t>.</w:t>
-      </w:r>
-    </w:p>
-    <w:p>
-      <w:pPr>
-        <w:ind w:firstLine="709"/>
-      </w:pPr>
-      <w:proofErr w:type="spellStart"/>
-      <w:r>
-        <w:t>Osen</w:t>
-      </w:r>
-      <w:proofErr w:type="spellEnd"/>
-      <w:r>
-        <w:t xml:space="preserve"> </w:t>
-      </w:r>
-      <w:r>
-        <w:t xml:space="preserve">(1977) </w:t>
-      </w:r>
-      <w:r>
-        <w:t>afirmava</w:t>
-      </w:r>
-      <w:r>
-        <w:t xml:space="preserve"> não existir nenhuma razão para um indivíduo ter um computador em casa. A História mostrou </w:t>
-      </w:r>
-      <w:r>
-        <w:t xml:space="preserve">o contrário, e hoje a </w:t>
-      </w:r>
-      <w:r>
-        <w:rPr>
-          <w:i/>
-        </w:rPr>
-        <w:t xml:space="preserve">Digital </w:t>
-      </w:r>
-      <w:proofErr w:type="spellStart"/>
-      <w:r>
-        <w:rPr>
-          <w:i/>
-        </w:rPr>
-        <w:t>Equipament</w:t>
-      </w:r>
-      <w:proofErr w:type="spellEnd"/>
-      <w:r>
-        <w:rPr>
-          <w:i/>
-        </w:rPr>
-        <w:t xml:space="preserve"> Corporation</w:t>
-      </w:r>
-      <w:r>
-        <w:t xml:space="preserve"> não existe mais.</w:t>
-      </w:r>
-    </w:p>
-    <w:p>
-      <w:pPr>
-        <w:ind w:firstLine="709"/>
-      </w:pPr>
-      <w:r>
-        <w:lastRenderedPageBreak/>
-        <w:t>A vida em sociedade coloca como requisito básico que o indivíduo conte com algum computador ou smartphone, seja para se comunicar, para consumir ou para se informar.</w:t>
-      </w:r>
-      <w:r>
-        <w:t xml:space="preserve"> </w:t>
-      </w:r>
-    </w:p>
-    <w:p>
-      <w:pPr>
-        <w:ind w:firstLine="709"/>
-      </w:pPr>
-      <w:r>
-        <w:t xml:space="preserve"> </w:t>
-      </w:r>
-      <w:proofErr w:type="spellStart"/>
-      <w:r>
-        <w:t>Kasper</w:t>
-      </w:r>
-      <w:proofErr w:type="spellEnd"/>
-      <w:r>
-        <w:t xml:space="preserve"> </w:t>
-      </w:r>
-      <w:proofErr w:type="spellStart"/>
-      <w:r>
-        <w:t>Rorsted</w:t>
-      </w:r>
-      <w:proofErr w:type="spellEnd"/>
-      <w:r>
-        <w:t xml:space="preserve"> (2017)</w:t>
-      </w:r>
-      <w:r>
-        <w:t>, CEO da Adidas, declarou em uma entrevista à rede americana</w:t>
-      </w:r>
-      <w:r>
-        <w:t xml:space="preserve"> NBC que “não há mais publicidade na TV”.</w:t>
-      </w:r>
-      <w:r>
-        <w:t xml:space="preserve"> </w:t>
-      </w:r>
-      <w:r>
-        <w:t>Isso significa que a marca, que é referência mundial, abandonou os investimentos em divulgação na televisão para focar apenas em canais digitais.</w:t>
-      </w:r>
-    </w:p>
-    <w:p>
-      <w:pPr>
-        <w:ind w:firstLine="709"/>
-      </w:pPr>
-      <w:r>
-        <w:t>Assim como a Adidas</w:t>
-      </w:r>
-      <w:r>
-        <w:t xml:space="preserve">, </w:t>
-      </w:r>
-      <w:r>
-        <w:t>diversas multinaci</w:t>
-      </w:r>
-      <w:r>
-        <w:t>onais deixam seus</w:t>
-      </w:r>
-      <w:r>
-        <w:t xml:space="preserve"> investimento</w:t>
-      </w:r>
-      <w:r>
-        <w:t>s</w:t>
-      </w:r>
-      <w:r>
-        <w:t xml:space="preserve"> em marketing e apostam fortemente nas alternativas das redes digitais.</w:t>
-      </w:r>
     </w:p>
     <w:p>
       <w:pPr>
@@ -3890,51 +3510,16 @@
         <w:t>revela</w:t>
       </w:r>
       <w:r>
-        <w:t xml:space="preserve"> que o aprendizado dos líderes de sucesso aconteceu aproximadamente na seguinte proporção:</w:t>
-      </w:r>
-    </w:p>
-    <w:p>
-      <w:pPr>
-        <w:pStyle w:val="PargrafodaLista"/>
-        <w:numPr>
-          <w:ilvl w:val="0"/>
-          <w:numId w:val="6"/>
-        </w:numPr>
-      </w:pPr>
-      <w:r>
-        <w:t>70% na execução do seu trabalho</w:t>
-      </w:r>
-    </w:p>
-    <w:p>
-      <w:pPr>
-        <w:pStyle w:val="PargrafodaLista"/>
-        <w:numPr>
-          <w:ilvl w:val="0"/>
-          <w:numId w:val="6"/>
-        </w:numPr>
-      </w:pPr>
-      <w:r>
-        <w:t>20% a partir de outras pessoas</w:t>
-      </w:r>
-    </w:p>
-    <w:p>
-      <w:pPr>
-        <w:pStyle w:val="PargrafodaLista"/>
-        <w:numPr>
-          <w:ilvl w:val="0"/>
-          <w:numId w:val="6"/>
-        </w:numPr>
-      </w:pPr>
-      <w:r>
-        <w:t>10% a partir de cursos ou leitura</w:t>
-      </w:r>
-    </w:p>
-    <w:p>
-      <w:pPr>
-        <w:ind w:firstLine="708"/>
-      </w:pPr>
-      <w:r>
-        <w:t xml:space="preserve">Esses </w:t>
+        <w:t xml:space="preserve"> o apr</w:t>
+      </w:r>
+      <w:r>
+        <w:t>en</w:t>
+      </w:r>
+      <w:r>
+        <w:t>dizado dos líderes de sucesso. E</w:t>
+      </w:r>
+      <w:r>
+        <w:t xml:space="preserve">sses </w:t>
       </w:r>
       <w:r>
         <w:t>dados demostram o baixo impacto das instituições de ensino tradicionais relacionadas às</w:t>
@@ -3954,40 +3539,144 @@
       <w:r>
         <w:t>.</w:t>
       </w:r>
+      <w:r>
+        <w:t xml:space="preserve"> </w:t>
+      </w:r>
+      <w:r>
+        <w:t xml:space="preserve">De fato, elas não têm aproveitado o poder de engajamento digital para aplicar novos padrões de ensino. </w:t>
+      </w:r>
+      <w:r>
+        <w:t xml:space="preserve">Com isso, professores </w:t>
+      </w:r>
+      <w:r>
+        <w:t xml:space="preserve">também </w:t>
+      </w:r>
+      <w:r>
+        <w:t xml:space="preserve">encontram grandes dificuldades em aplicar suas metodologias </w:t>
+      </w:r>
+      <w:r>
+        <w:t>arcaicas</w:t>
+      </w:r>
+      <w:r>
+        <w:t xml:space="preserve"> </w:t>
+      </w:r>
+      <w:r>
+        <w:t>e definir</w:t>
+      </w:r>
+      <w:r>
+        <w:t xml:space="preserve"> estratégias </w:t>
+      </w:r>
+      <w:r>
+        <w:t xml:space="preserve">que aproximem o conhecimento </w:t>
+      </w:r>
+      <w:r>
+        <w:t>dos seus alunos</w:t>
+      </w:r>
+      <w:r>
+        <w:t>.</w:t>
+      </w:r>
+      <w:r>
+        <w:t xml:space="preserve"> Q</w:t>
+      </w:r>
+      <w:r>
+        <w:t xml:space="preserve">uais </w:t>
+      </w:r>
+      <w:r>
+        <w:t xml:space="preserve">serão </w:t>
+      </w:r>
+      <w:r>
+        <w:t xml:space="preserve">as </w:t>
+      </w:r>
+      <w:r>
+        <w:t>medidas necessárias para acompanhar esse processo cultural? Existem ferramentas que contribuem para resolver esses problemas?</w:t>
+      </w:r>
+    </w:p>
+    <w:p>
+      <w:pPr>
+        <w:pStyle w:val="Ttulo1"/>
+      </w:pPr>
+      <w:bookmarkStart w:id="3" w:name="_Toc511251102"/>
+      <w:r>
+        <w:t>1.2</w:t>
+      </w:r>
+      <w:r>
+        <w:tab/>
+      </w:r>
+      <w:r>
+        <w:t>Hipóteses</w:t>
+      </w:r>
+      <w:bookmarkEnd w:id="3"/>
     </w:p>
     <w:p>
       <w:pPr>
         <w:ind w:firstLine="709"/>
       </w:pPr>
       <w:r>
-        <w:t>A par</w:t>
-      </w:r>
-      <w:r>
-        <w:t>tir desses dados, é possível concluir</w:t>
-      </w:r>
-      <w:r>
-        <w:t xml:space="preserve"> que u</w:t>
-      </w:r>
-      <w:r>
-        <w:t>m</w:t>
-      </w:r>
-      <w:r>
-        <w:t xml:space="preserve"> dos maiores desafios da educação</w:t>
+        <w:t xml:space="preserve">Segundo a Teoria do Fluxo (do inglês – </w:t>
+      </w:r>
+      <w:proofErr w:type="spellStart"/>
+      <w:r>
+        <w:rPr>
+          <w:i/>
+        </w:rPr>
+        <w:t>Flow</w:t>
+      </w:r>
+      <w:proofErr w:type="spellEnd"/>
+      <w:r>
+        <w:t xml:space="preserve">) de </w:t>
+      </w:r>
+      <w:proofErr w:type="spellStart"/>
+      <w:r>
+        <w:t>Csikszentmihalyi</w:t>
+      </w:r>
+      <w:proofErr w:type="spellEnd"/>
+      <w:r>
+        <w:t xml:space="preserve"> (2014)</w:t>
+      </w:r>
+      <w:r>
+        <w:t xml:space="preserve">, </w:t>
+      </w:r>
+      <w:r>
+        <w:t>“</w:t>
+      </w:r>
+      <w:r>
+        <w:t>existe um estado mental em que a pessoa está totalmente focada em suas atividades</w:t>
+      </w:r>
+      <w:r>
+        <w:t>”</w:t>
+      </w:r>
+      <w:r>
+        <w:t>.</w:t>
+      </w:r>
+      <w:r>
+        <w:t xml:space="preserve"> Essa teoria pode ser claramente ligada ao conceito de Gamificação.</w:t>
+      </w:r>
+      <w:r>
+        <w:t xml:space="preserve"> Esse processo </w:t>
+      </w:r>
+      <w:r>
+        <w:t>de ensino</w:t>
       </w:r>
       <w:r>
         <w:t xml:space="preserve"> </w:t>
       </w:r>
       <w:r>
-        <w:t xml:space="preserve">é </w:t>
-      </w:r>
-      <w:r>
-        <w:t xml:space="preserve">deixar as antigas práticas </w:t>
-      </w:r>
-      <w:r>
-        <w:t xml:space="preserve">e </w:t>
-      </w:r>
-      <w:r>
-        <w:t>adotar novas metodologias de ensino</w:t>
+        <w:t xml:space="preserve">não é uma ferramenta única de aprendizagem, mas </w:t>
+      </w:r>
+      <w:r>
+        <w:t xml:space="preserve">pode ser </w:t>
+      </w:r>
+      <w:r>
+        <w:t>aplicada</w:t>
+      </w:r>
+      <w:r>
+        <w:t xml:space="preserve"> para engajar e potencializar resultados </w:t>
+      </w:r>
+      <w:r>
+        <w:t>a partir de experiências didáticas incríveis</w:t>
+      </w:r>
+      <w:r>
+        <w:t xml:space="preserve"> (ALVES, 2015)</w:t>
       </w:r>
       <w:r>
         <w:t>.</w:t>
@@ -3995,31 +3684,75 @@
     </w:p>
     <w:p>
       <w:pPr>
+        <w:pStyle w:val="Ttulo1"/>
+      </w:pPr>
+      <w:bookmarkStart w:id="4" w:name="_Toc511251103"/>
+      <w:r>
+        <w:t>1.3</w:t>
+      </w:r>
+      <w:r>
+        <w:tab/>
+      </w:r>
+      <w:r>
+        <w:t>Objetivos</w:t>
+      </w:r>
+      <w:bookmarkEnd w:id="4"/>
+    </w:p>
+    <w:p>
+      <w:pPr>
+        <w:pStyle w:val="Ttulo2"/>
+      </w:pPr>
+      <w:bookmarkStart w:id="5" w:name="_Toc511251104"/>
+      <w:r>
+        <w:t>1.3.1</w:t>
+      </w:r>
+      <w:r>
+        <w:tab/>
+      </w:r>
+      <w:r>
+        <w:t>Geral</w:t>
+      </w:r>
+      <w:bookmarkEnd w:id="5"/>
+    </w:p>
+    <w:p>
+      <w:pPr>
         <w:ind w:firstLine="709"/>
       </w:pPr>
       <w:r>
-        <w:t>A cultura tecnológica, a instantaneidade das ferramentas de busca e as redes sociais transformaram a mente dos jovens</w:t>
-      </w:r>
-      <w:r>
-        <w:t>. Esse fato faz com que a f</w:t>
-      </w:r>
-      <w:r>
-        <w:t>orma de aprender também procurasse adaptação</w:t>
-      </w:r>
-      <w:r>
-        <w:t xml:space="preserve"> a essa natureza. Com isso, professores encontram grandes dificuldades em aplicar suas metodologias </w:t>
-      </w:r>
-      <w:r>
-        <w:t xml:space="preserve">padrões </w:t>
-      </w:r>
-      <w:r>
-        <w:t>e definir</w:t>
-      </w:r>
-      <w:r>
-        <w:t xml:space="preserve"> estratégias </w:t>
-      </w:r>
-      <w:r>
-        <w:t>que aproximem o conhecimento dos nativos digitais</w:t>
+        <w:t xml:space="preserve">Aplicar o conceito da Gamificação </w:t>
+      </w:r>
+      <w:r>
+        <w:t>de forma prática em cima de uma</w:t>
+      </w:r>
+      <w:r>
+        <w:t xml:space="preserve"> plataforma de ensino a distância, </w:t>
+      </w:r>
+      <w:r>
+        <w:t xml:space="preserve">estudar e identificar ferramentas confortáveis e de alto impacto na comunidade de desenvolvedores para a construção do produto através de um levantamento de requisitos, </w:t>
+      </w:r>
+      <w:r>
+        <w:t xml:space="preserve">saber quando ou não </w:t>
+      </w:r>
+      <w:r>
+        <w:rPr>
+          <w:i/>
+        </w:rPr>
+        <w:t>gamificar</w:t>
+      </w:r>
+      <w:r>
+        <w:t xml:space="preserve">, </w:t>
+      </w:r>
+      <w:r>
+        <w:t xml:space="preserve">analisar as </w:t>
+      </w:r>
+      <w:r>
+        <w:t xml:space="preserve">vantagens desvantagens </w:t>
+      </w:r>
+      <w:r>
+        <w:t>e identificar os possíveis erros durante a aplicação</w:t>
+      </w:r>
+      <w:r>
+        <w:t xml:space="preserve"> conceitual e prática</w:t>
       </w:r>
       <w:r>
         <w:t>.</w:t>
@@ -4029,584 +3762,117 @@
       <w:pPr>
         <w:ind w:firstLine="709"/>
       </w:pPr>
-      <w:r>
-        <w:t xml:space="preserve">A partir disso, brotam diversas reflexões: quais são as </w:t>
-      </w:r>
-      <w:r>
-        <w:t>medidas necessárias para acompanhar esse processo cultural? Existem ferramentas que contribuem para resolver esses problemas?</w:t>
-      </w:r>
     </w:p>
     <w:p>
       <w:pPr>
         <w:pStyle w:val="Ttulo1"/>
       </w:pPr>
-      <w:bookmarkStart w:id="3" w:name="_Toc508554473"/>
+      <w:bookmarkStart w:id="6" w:name="_Toc511251105"/>
       <w:r>
         <w:lastRenderedPageBreak/>
-        <w:t>1.2</w:t>
-      </w:r>
-      <w:r>
-        <w:tab/>
-      </w:r>
-      <w:r>
-        <w:t>Hipóteses</w:t>
-      </w:r>
-      <w:bookmarkEnd w:id="3"/>
-    </w:p>
-    <w:p>
-      <w:pPr>
-        <w:ind w:firstLine="709"/>
-      </w:pPr>
-      <w:r>
-        <w:t xml:space="preserve">Segundo a Teoria do Fluxo (do inglês – </w:t>
-      </w:r>
-      <w:proofErr w:type="spellStart"/>
-      <w:r>
-        <w:rPr>
-          <w:i/>
-        </w:rPr>
+        <w:t>2.    Referências</w:t>
+      </w:r>
+      <w:bookmarkEnd w:id="6"/>
+    </w:p>
+    <w:p>
+      <w:pPr>
+        <w:pStyle w:val="Referncia"/>
+      </w:pPr>
+      <w:r>
+        <w:t>ALVES, Flora. </w:t>
+      </w:r>
+      <w:proofErr w:type="spellStart"/>
+      <w:r>
+        <w:rPr>
+          <w:rStyle w:val="Forte"/>
+        </w:rPr>
+        <w:t>Gamification</w:t>
+      </w:r>
+      <w:proofErr w:type="spellEnd"/>
+      <w:r>
+        <w:rPr>
+          <w:rStyle w:val="Forte"/>
+        </w:rPr>
+        <w:t>: Como criar experiências de aprendizagem engajadoras: </w:t>
+      </w:r>
+      <w:r>
+        <w:t>Um g</w:t>
+      </w:r>
+      <w:r>
+        <w:t>u</w:t>
+      </w:r>
+      <w:r>
+        <w:t>ia completo: do conceito à prática. 2. ed. São Paulo: D</w:t>
+      </w:r>
+      <w:r>
+        <w:t>VS</w:t>
+      </w:r>
+      <w:r>
+        <w:t xml:space="preserve"> Editora, 2015. 172 p.</w:t>
+      </w:r>
+    </w:p>
+    <w:p>
+      <w:pPr>
+        <w:pStyle w:val="Referncia"/>
+      </w:pPr>
+    </w:p>
+    <w:p>
+      <w:pPr>
+        <w:pStyle w:val="Referncia"/>
+      </w:pPr>
+      <w:r>
+        <w:t>ARATA ACADEMY (Org.). </w:t>
+      </w:r>
+      <w:proofErr w:type="spellStart"/>
+      <w:r>
+        <w:rPr>
+          <w:rStyle w:val="Forte"/>
+        </w:rPr>
+        <w:t>Mihaly</w:t>
+      </w:r>
+      <w:proofErr w:type="spellEnd"/>
+      <w:r>
+        <w:rPr>
+          <w:rStyle w:val="Forte"/>
+        </w:rPr>
+        <w:t xml:space="preserve"> </w:t>
+      </w:r>
+      <w:proofErr w:type="spellStart"/>
+      <w:r>
+        <w:rPr>
+          <w:rStyle w:val="Forte"/>
+        </w:rPr>
+        <w:t>Csikszentmihalyi</w:t>
+      </w:r>
+      <w:proofErr w:type="spellEnd"/>
+      <w:r>
+        <w:rPr>
+          <w:rStyle w:val="Forte"/>
+        </w:rPr>
+        <w:t>: </w:t>
+      </w:r>
+      <w:r>
+        <w:t xml:space="preserve">Estado de </w:t>
+      </w:r>
+      <w:proofErr w:type="spellStart"/>
+      <w:r>
         <w:t>Flow</w:t>
       </w:r>
       <w:proofErr w:type="spellEnd"/>
       <w:r>
-        <w:t xml:space="preserve">) de </w:t>
-      </w:r>
-      <w:proofErr w:type="spellStart"/>
-      <w:r>
-        <w:t>Csikszentmihalyi</w:t>
-      </w:r>
-      <w:proofErr w:type="spellEnd"/>
-      <w:r>
-        <w:t>, existe um estado mental em que a pessoa está totalmente focada em suas atividades.</w:t>
-      </w:r>
-      <w:r>
-        <w:t xml:space="preserve"> Essa teoria pode ser claramente ligada ao conceito de Gamificação.</w:t>
-      </w:r>
-    </w:p>
-    <w:p>
-      <w:pPr>
-        <w:ind w:firstLine="709"/>
-      </w:pPr>
-      <w:r>
-        <w:t xml:space="preserve">A Gamificação </w:t>
-      </w:r>
-      <w:r>
-        <w:t xml:space="preserve">não é uma ferramenta única de aprendizagem, mas </w:t>
-      </w:r>
-      <w:r>
-        <w:t xml:space="preserve">pode ser usada para engajar e potencializar resultados dos alunos seguindo </w:t>
-      </w:r>
-      <w:r>
-        <w:t>a partir de experiências didáticas incríveis</w:t>
-      </w:r>
-      <w:r>
-        <w:t xml:space="preserve"> (ALVES, 2015).</w:t>
-      </w:r>
-      <w:r>
-        <w:t xml:space="preserve"> Neste modelo, pode ser baseado </w:t>
-      </w:r>
-      <w:r>
-        <w:t xml:space="preserve">nos quatro principais elementos de um jogo: Objetivo, regras, </w:t>
-      </w:r>
-      <w:r>
-        <w:rPr>
-          <w:i/>
-        </w:rPr>
-        <w:t>feedback</w:t>
-      </w:r>
-      <w:r>
-        <w:t xml:space="preserve"> e voluntariado</w:t>
-      </w:r>
-      <w:r>
-        <w:t xml:space="preserve"> (MELO, 2017)</w:t>
-      </w:r>
-      <w:r>
-        <w:t>.</w:t>
-      </w:r>
-    </w:p>
-    <w:p>
-      <w:pPr>
-        <w:pStyle w:val="Ttulo1"/>
-      </w:pPr>
-      <w:bookmarkStart w:id="4" w:name="_Toc508554474"/>
-      <w:r>
-        <w:t>1.3</w:t>
-      </w:r>
-      <w:r>
-        <w:tab/>
-      </w:r>
-      <w:r>
-        <w:t>Objetivos</w:t>
-      </w:r>
-      <w:bookmarkEnd w:id="4"/>
-    </w:p>
-    <w:p>
-      <w:pPr>
-        <w:ind w:firstLine="709"/>
-      </w:pPr>
-      <w:r>
-        <w:t>O principal objetivo deste projeto é a</w:t>
-      </w:r>
-      <w:r>
-        <w:t xml:space="preserve">plicar o conceito da Gamificação em uma plataforma de ensino a distância, </w:t>
-      </w:r>
-      <w:r>
-        <w:t xml:space="preserve">saber quando ou não </w:t>
-      </w:r>
-      <w:r>
-        <w:rPr>
-          <w:i/>
-        </w:rPr>
-        <w:t>gamificar</w:t>
-      </w:r>
-      <w:r>
-        <w:t xml:space="preserve">, </w:t>
-      </w:r>
-      <w:r>
-        <w:t>analisar os benefícios e identificar os possíveis erros durante a aplicação.</w:t>
-      </w:r>
-    </w:p>
-    <w:p>
-      <w:pPr>
-        <w:pStyle w:val="Ttulo2"/>
-      </w:pPr>
-      <w:bookmarkStart w:id="5" w:name="_Toc508554475"/>
-      <w:r>
-        <w:t>1.3.1</w:t>
-      </w:r>
-      <w:r>
-        <w:tab/>
-      </w:r>
-      <w:r>
-        <w:t>Geral</w:t>
-      </w:r>
-      <w:bookmarkEnd w:id="5"/>
-    </w:p>
-    <w:p>
-      <w:pPr>
-        <w:ind w:firstLine="709"/>
-      </w:pPr>
-      <w:r>
-        <w:t>Pretende-se construir uma plataforma de ensino a distância contendo aplicações pertinentes ao conceito de Gamifica</w:t>
-      </w:r>
-      <w:r>
-        <w:t>ção, apresentando um estudo em que sejam balanceadas as</w:t>
-      </w:r>
-      <w:r>
-        <w:t xml:space="preserve"> possíve</w:t>
-      </w:r>
-      <w:r>
-        <w:t>is vantagens e desvantagens, assim</w:t>
-      </w:r>
-      <w:r>
-        <w:t xml:space="preserve"> como os principais desafios para o desenvolvimento da tecnologia em uma instituição.</w:t>
-      </w:r>
-    </w:p>
-    <w:p>
-      <w:pPr>
-        <w:pStyle w:val="Ttulo2"/>
-      </w:pPr>
-      <w:bookmarkStart w:id="6" w:name="_Toc508554476"/>
-      <w:r>
-        <w:t>1.3.2</w:t>
-      </w:r>
-      <w:r>
-        <w:tab/>
-      </w:r>
-      <w:r>
-        <w:t>Objetivos específicos</w:t>
-      </w:r>
-      <w:bookmarkEnd w:id="6"/>
-    </w:p>
-    <w:p>
-      <w:pPr>
-        <w:pStyle w:val="PargrafodaLista"/>
-        <w:numPr>
-          <w:ilvl w:val="0"/>
-          <w:numId w:val="4"/>
-        </w:numPr>
-        <w:ind w:left="1134" w:hanging="425"/>
-      </w:pPr>
-      <w:r>
-        <w:t>Descrever um breve estudo da Gamificação na educação</w:t>
-      </w:r>
-      <w:r>
-        <w:t>;</w:t>
-      </w:r>
-    </w:p>
-    <w:p>
-      <w:pPr>
-        <w:pStyle w:val="PargrafodaLista"/>
-        <w:numPr>
-          <w:ilvl w:val="0"/>
-          <w:numId w:val="4"/>
-        </w:numPr>
-        <w:ind w:left="1134" w:hanging="425"/>
-      </w:pPr>
-      <w:r>
-        <w:t>Descrever o processo de desenvolvimento da plataforma de ensino a distância</w:t>
-      </w:r>
-      <w:r>
-        <w:t>;</w:t>
-      </w:r>
-    </w:p>
-    <w:p>
-      <w:pPr>
-        <w:pStyle w:val="PargrafodaLista"/>
-        <w:numPr>
-          <w:ilvl w:val="0"/>
-          <w:numId w:val="4"/>
-        </w:numPr>
-        <w:ind w:left="1134" w:hanging="425"/>
-      </w:pPr>
-      <w:r>
-        <w:t xml:space="preserve">Saber quando ou não </w:t>
-      </w:r>
-      <w:r>
-        <w:rPr>
-          <w:i/>
-        </w:rPr>
-        <w:t>Gamificar</w:t>
-      </w:r>
-      <w:r>
-        <w:t>;</w:t>
-      </w:r>
-    </w:p>
-    <w:p>
-      <w:pPr>
-        <w:pStyle w:val="PargrafodaLista"/>
-        <w:numPr>
-          <w:ilvl w:val="0"/>
-          <w:numId w:val="4"/>
-        </w:numPr>
-        <w:ind w:left="1134" w:hanging="425"/>
-      </w:pPr>
-      <w:r>
-        <w:t>Aplicar a versã</w:t>
-      </w:r>
-      <w:r>
-        <w:t xml:space="preserve">o da aplicação na comunidade ou </w:t>
-      </w:r>
-      <w:r>
-        <w:t>instituição</w:t>
-      </w:r>
-      <w:r>
-        <w:t xml:space="preserve"> de ensino</w:t>
-      </w:r>
-      <w:r>
-        <w:t>;</w:t>
-      </w:r>
-    </w:p>
-    <w:p>
-      <w:pPr>
-        <w:pStyle w:val="PargrafodaLista"/>
-        <w:numPr>
-          <w:ilvl w:val="0"/>
-          <w:numId w:val="4"/>
-        </w:numPr>
-        <w:ind w:left="1134" w:hanging="425"/>
-      </w:pPr>
-      <w:r>
-        <w:t>Apresentar vantagens e desvantagens em aplicar a Gamificação na educação e na sociedade moderna</w:t>
-      </w:r>
-      <w:r>
-        <w:t>.</w:t>
-      </w:r>
-    </w:p>
-    <w:p>
-      <w:pPr>
-        <w:pStyle w:val="Ttulo1"/>
-      </w:pPr>
-      <w:bookmarkStart w:id="7" w:name="_Toc508554477"/>
-      <w:r>
-        <w:lastRenderedPageBreak/>
-        <w:t xml:space="preserve">1.4   </w:t>
-      </w:r>
-      <w:proofErr w:type="gramStart"/>
-      <w:r>
-        <w:t xml:space="preserve"> </w:t>
-      </w:r>
-      <w:r>
-        <w:t>Justificativas</w:t>
-      </w:r>
-      <w:bookmarkEnd w:id="7"/>
-      <w:proofErr w:type="gramEnd"/>
-    </w:p>
-    <w:p>
-      <w:pPr>
-        <w:ind w:firstLine="709"/>
-      </w:pPr>
-      <w:r>
-        <w:t>Alves (2015) declara: “o</w:t>
-      </w:r>
-      <w:r>
-        <w:t xml:space="preserve"> que funcionava antes não necessariamente funciona h</w:t>
-      </w:r>
-      <w:r>
-        <w:t>oje quando o assunto é educação”</w:t>
-      </w:r>
-      <w:r>
-        <w:t xml:space="preserve">. </w:t>
-      </w:r>
-      <w:r>
-        <w:t>Logo, p</w:t>
-      </w:r>
-      <w:r>
-        <w:t>rofissionais de educação enfrentam dificuldades para e</w:t>
-      </w:r>
-      <w:r>
-        <w:t>ngajar os nativos digitais</w:t>
-      </w:r>
-      <w:r>
-        <w:t xml:space="preserve"> por conta da influência tecnológica.</w:t>
-      </w:r>
-    </w:p>
-    <w:p>
-      <w:pPr>
-        <w:ind w:firstLine="709"/>
-      </w:pPr>
-      <w:r>
-        <w:t xml:space="preserve">Um </w:t>
-      </w:r>
-      <w:r>
-        <w:t xml:space="preserve">sistema de ensino a distância com a Gamificação aplicada </w:t>
-      </w:r>
-      <w:r>
-        <w:t xml:space="preserve">não é a única solução, mas </w:t>
-      </w:r>
-      <w:r>
-        <w:t>pode</w:t>
-      </w:r>
-      <w:r>
-        <w:t xml:space="preserve"> trazer um grande impacto </w:t>
-      </w:r>
-      <w:r>
-        <w:t xml:space="preserve">para a educação e a sociedade em geral, engajando ainda mais os alunos e </w:t>
-      </w:r>
-      <w:r>
-        <w:t>aperfeiçoado os seus conhecimentos e suas maneiras de aprender</w:t>
-      </w:r>
-      <w:r>
-        <w:t>.</w:t>
-      </w:r>
-    </w:p>
-    <w:p>
-      <w:pPr>
-        <w:ind w:firstLine="709"/>
-      </w:pPr>
-      <w:r>
-        <w:t>Sem dúvidas, o poder que os jogos exercem sobre as pessoas deve ser aproveitado para o aprendizado. Não é raro perceber indivíduos que jogam por horas sem perder o foco nem perceber o tempo passar.</w:t>
-      </w:r>
-      <w:r>
-        <w:t xml:space="preserve"> </w:t>
-      </w:r>
-      <w:r>
-        <w:t>Assim, é possível</w:t>
-      </w:r>
-      <w:r>
-        <w:t xml:space="preserve"> afirmar que o</w:t>
-      </w:r>
-      <w:r>
-        <w:t>s jogos possuem</w:t>
-      </w:r>
-      <w:r>
-        <w:t xml:space="preserve"> </w:t>
-      </w:r>
-      <w:r>
-        <w:t>um grande poder de engajamento.</w:t>
-      </w:r>
-    </w:p>
-    <w:p>
-      <w:pPr>
-        <w:ind w:firstLine="709"/>
-      </w:pPr>
-      <w:r>
-        <w:t>Na</w:t>
-      </w:r>
-      <w:r>
-        <w:t xml:space="preserve"> plataforma de ensino a distância</w:t>
-      </w:r>
-      <w:r>
-        <w:t xml:space="preserve"> proposta pelo trabalho</w:t>
-      </w:r>
-      <w:r>
-        <w:t>, o aluno</w:t>
-      </w:r>
-      <w:r>
-        <w:t xml:space="preserve"> tem a oportunidade de aprender enquanto</w:t>
-      </w:r>
-      <w:r>
-        <w:t xml:space="preserve"> se diverte.</w:t>
-      </w:r>
-      <w:r>
-        <w:t xml:space="preserve"> Cump</w:t>
-      </w:r>
-      <w:r>
-        <w:t>rindo desafios, seguindo regras</w:t>
-      </w:r>
-      <w:r>
-        <w:t xml:space="preserve"> e recebendo</w:t>
-      </w:r>
-      <w:r>
-        <w:t xml:space="preserve"> </w:t>
-      </w:r>
-      <w:r>
-        <w:t xml:space="preserve">pontos e </w:t>
-      </w:r>
-      <w:r>
-        <w:t>premiações por metas atingidas -</w:t>
-      </w:r>
-      <w:r>
-        <w:t xml:space="preserve"> tudo isso de forma voluntária.</w:t>
-      </w:r>
-    </w:p>
-    <w:p>
-      <w:pPr>
-        <w:ind w:firstLine="709"/>
-      </w:pPr>
-      <w:r>
-        <w:t>A pesquisa também tem potencial relevante para a academia, a qual se encontra</w:t>
-      </w:r>
-      <w:r>
-        <w:t xml:space="preserve"> atualmente em um dos assuntos mais discutidos na educação mode</w:t>
-      </w:r>
-      <w:r>
-        <w:t>rna. Melhorar o processo de aprendizagem</w:t>
-      </w:r>
-      <w:r>
-        <w:t xml:space="preserve"> é um do</w:t>
-      </w:r>
-      <w:r>
-        <w:t>s pontos mais importantes ao alinhar</w:t>
-      </w:r>
-      <w:r>
-        <w:t xml:space="preserve"> a tecnologia e a educação.</w:t>
-      </w:r>
-      <w:r>
-        <w:t xml:space="preserve"> Tirar o proveito </w:t>
-      </w:r>
-      <w:r>
-        <w:t>dessa metodologia aplicada a prática certamente será uma experiência de grande impacto para a</w:t>
-      </w:r>
-      <w:r>
-        <w:t xml:space="preserve"> sociedade.</w:t>
-      </w:r>
-    </w:p>
-    <w:p>
-      <w:pPr>
-        <w:ind w:firstLine="709"/>
-      </w:pPr>
-    </w:p>
-    <w:p>
-      <w:pPr>
-        <w:pStyle w:val="Ttulo1"/>
-      </w:pPr>
-      <w:bookmarkStart w:id="8" w:name="_Toc508554478"/>
-      <w:r>
-        <w:t>2.    Referências</w:t>
-      </w:r>
-      <w:bookmarkEnd w:id="8"/>
+        <w:t xml:space="preserve"> (Fluxo) como elemento de realização e alta performance. 2009. Disponível em: &lt;https://www.arataacademy.com/port/mihaly-csikszentmihalyi-estado-de-flow-fluxo-como-elemento-de-realizacao-e-alta-performance/&gt;. Acesso em: 03 mar. 2017.</w:t>
+      </w:r>
     </w:p>
     <w:p>
       <w:pPr>
         <w:pStyle w:val="Referncia"/>
       </w:pPr>
-      <w:r>
-        <w:t>ALVES, Flora. </w:t>
-      </w:r>
-      <w:proofErr w:type="spellStart"/>
-      <w:r>
-        <w:rPr>
-          <w:rStyle w:val="Forte"/>
-        </w:rPr>
-        <w:t>Gamification</w:t>
-      </w:r>
-      <w:proofErr w:type="spellEnd"/>
-      <w:r>
-        <w:rPr>
-          <w:rStyle w:val="Forte"/>
-        </w:rPr>
-        <w:t>: Como criar experiências de aprendizagem engajadoras: </w:t>
-      </w:r>
-      <w:r>
-        <w:t>Um g</w:t>
-      </w:r>
-      <w:r>
-        <w:t>u</w:t>
-      </w:r>
-      <w:r>
-        <w:t>ia completo: do conceito à prática. 2. ed. São Paulo: D</w:t>
-      </w:r>
-      <w:r>
-        <w:t>VS</w:t>
-      </w:r>
-      <w:r>
-        <w:t xml:space="preserve"> Editora, 2015. 172 p.</w:t>
-      </w:r>
     </w:p>
     <w:p>
       <w:pPr>
         <w:pStyle w:val="Referncia"/>
       </w:pPr>
-    </w:p>
-    <w:p>
-      <w:pPr>
-        <w:pStyle w:val="Referncia"/>
-      </w:pPr>
-      <w:r>
-        <w:t>ARATA ACADEMY (Org.). </w:t>
-      </w:r>
-      <w:proofErr w:type="spellStart"/>
-      <w:r>
-        <w:rPr>
-          <w:rStyle w:val="Forte"/>
-        </w:rPr>
-        <w:t>Mihaly</w:t>
-      </w:r>
-      <w:proofErr w:type="spellEnd"/>
-      <w:r>
-        <w:rPr>
-          <w:rStyle w:val="Forte"/>
-        </w:rPr>
-        <w:t xml:space="preserve"> </w:t>
-      </w:r>
-      <w:proofErr w:type="spellStart"/>
-      <w:r>
-        <w:rPr>
-          <w:rStyle w:val="Forte"/>
-        </w:rPr>
-        <w:t>Csikszentmihalyi</w:t>
-      </w:r>
-      <w:proofErr w:type="spellEnd"/>
-      <w:r>
-        <w:rPr>
-          <w:rStyle w:val="Forte"/>
-        </w:rPr>
-        <w:t>: </w:t>
-      </w:r>
-      <w:r>
-        <w:t xml:space="preserve">Estado de </w:t>
-      </w:r>
-      <w:proofErr w:type="spellStart"/>
-      <w:r>
-        <w:t>Flow</w:t>
-      </w:r>
-      <w:proofErr w:type="spellEnd"/>
-      <w:r>
-        <w:t xml:space="preserve"> (Fluxo) como elemento de realização e alta performance. 2009. Disponível em: &lt;https://www.arataacademy.com/port/mihaly-csikszentmihalyi-estado-de-flow-fluxo-como-elemento-de-realizacao-e-alta-performance/&gt;. Acesso em: 03 mar. 2017.</w:t>
-      </w:r>
-    </w:p>
-    <w:p>
-      <w:pPr>
-        <w:pStyle w:val="Referncia"/>
-      </w:pPr>
-    </w:p>
-    <w:p>
-      <w:pPr>
-        <w:pStyle w:val="Referncia"/>
-      </w:pPr>
-      <w:r>
-        <w:lastRenderedPageBreak/>
+      <w:r>
         <w:t>BURKE, Brian. </w:t>
       </w:r>
       <w:r>
@@ -6567,7 +5833,7 @@
 </file>
 
 <file path=customXml/itemProps1.xml><?xml version="1.0" encoding="utf-8"?>
-<ds:datastoreItem xmlns:ds="http://schemas.openxmlformats.org/officeDocument/2006/customXml" ds:itemID="{21C59059-5433-4AA5-A069-B654B7424DAA}">
+<ds:datastoreItem xmlns:ds="http://schemas.openxmlformats.org/officeDocument/2006/customXml" ds:itemID="{E2E6515A-95B5-4DFF-A1DA-A4C2B373DAB4}">
   <ds:schemaRefs>
     <ds:schemaRef ds:uri="http://schemas.openxmlformats.org/officeDocument/2006/bibliography"/>
   </ds:schemaRefs>

</xml_diff>